<commit_message>
Dodavanje novog scenarija i korekcija greski u postojecim
</commit_message>
<xml_diff>
--- a/Dijagrami/Scenariji/ScenarijKreiranjeKorisničkogRacuna.docx
+++ b/Dijagrami/Scenariji/ScenarijKreiranjeKorisničkogRacuna.docx
@@ -49,40 +49,7 @@
           <w:sz w:val="26"/>
           <w:shd w:fill="auto" w:val="clear"/>
         </w:rPr>
-        <w:t xml:space="preserve">č</w:t>
-      </w:r>
-      <w:r>
-        <w:rPr>
-          <w:rFonts w:ascii="Calibri" w:hAnsi="Calibri" w:cs="Calibri" w:eastAsia="Calibri"/>
-          <w:color w:val="auto"/>
-          <w:spacing w:val="0"/>
-          <w:position w:val="0"/>
-          <w:sz w:val="26"/>
-          <w:shd w:fill="auto" w:val="clear"/>
-        </w:rPr>
-        <w:t xml:space="preserve">kog ra</w:t>
-      </w:r>
-      <w:r>
-        <w:rPr>
-          <w:rFonts w:ascii="Calibri" w:hAnsi="Calibri" w:cs="Calibri" w:eastAsia="Calibri"/>
-          <w:color w:val="auto"/>
-          <w:spacing w:val="0"/>
-          <w:position w:val="0"/>
-          <w:sz w:val="26"/>
-          <w:shd w:fill="auto" w:val="clear"/>
-        </w:rPr>
-        <w:t xml:space="preserve">č</w:t>
-      </w:r>
-      <w:r>
-        <w:rPr>
-          <w:rFonts w:ascii="Calibri" w:hAnsi="Calibri" w:cs="Calibri" w:eastAsia="Calibri"/>
-          <w:color w:val="auto"/>
-          <w:spacing w:val="0"/>
-          <w:position w:val="0"/>
-          <w:sz w:val="26"/>
-          <w:shd w:fill="auto" w:val="clear"/>
-        </w:rPr>
-        <w:t xml:space="preserve">una</w:t>
+        <w:t xml:space="preserve">čkog računa</w:t>
       </w:r>
     </w:p>
     <w:tbl>
@@ -122,7 +89,6 @@
                 <w:color w:val="auto"/>
                 <w:spacing w:val="0"/>
                 <w:position w:val="0"/>
-                <w:shd w:fill="auto" w:val="clear"/>
               </w:rPr>
             </w:pPr>
             <w:r>
@@ -165,7 +131,6 @@
                 <w:color w:val="auto"/>
                 <w:spacing w:val="0"/>
                 <w:position w:val="0"/>
-                <w:shd w:fill="auto" w:val="clear"/>
               </w:rPr>
             </w:pPr>
             <w:r>
@@ -188,40 +153,7 @@
                 <w:sz w:val="26"/>
                 <w:shd w:fill="auto" w:val="clear"/>
               </w:rPr>
-              <w:t xml:space="preserve">č</w:t>
-            </w:r>
-            <w:r>
-              <w:rPr>
-                <w:rFonts w:ascii="Calibri" w:hAnsi="Calibri" w:cs="Calibri" w:eastAsia="Calibri"/>
-                <w:color w:val="auto"/>
-                <w:spacing w:val="0"/>
-                <w:position w:val="0"/>
-                <w:sz w:val="26"/>
-                <w:shd w:fill="auto" w:val="clear"/>
-              </w:rPr>
-              <w:t xml:space="preserve">kog</w:t>
-            </w:r>
-            <w:r>
-              <w:rPr>
-                <w:rFonts w:ascii="Calibri" w:hAnsi="Calibri" w:cs="Calibri" w:eastAsia="Calibri"/>
-                <w:color w:val="auto"/>
-                <w:spacing w:val="0"/>
-                <w:position w:val="0"/>
-                <w:sz w:val="26"/>
-                <w:shd w:fill="auto" w:val="clear"/>
-              </w:rPr>
-              <w:t xml:space="preserve"> račun</w:t>
-            </w:r>
-            <w:r>
-              <w:rPr>
-                <w:rFonts w:ascii="Calibri" w:hAnsi="Calibri" w:cs="Calibri" w:eastAsia="Calibri"/>
-                <w:color w:val="auto"/>
-                <w:spacing w:val="0"/>
-                <w:position w:val="0"/>
-                <w:sz w:val="26"/>
-                <w:shd w:fill="auto" w:val="clear"/>
-              </w:rPr>
-              <w:t xml:space="preserve">a</w:t>
+              <w:t xml:space="preserve">čkog računa</w:t>
             </w:r>
           </w:p>
         </w:tc>
@@ -257,7 +189,6 @@
                 <w:color w:val="auto"/>
                 <w:spacing w:val="0"/>
                 <w:position w:val="0"/>
-                <w:shd w:fill="auto" w:val="clear"/>
               </w:rPr>
             </w:pPr>
             <w:r>
@@ -300,7 +231,6 @@
                 <w:color w:val="auto"/>
                 <w:spacing w:val="0"/>
                 <w:position w:val="0"/>
-                <w:shd w:fill="auto" w:val="clear"/>
               </w:rPr>
             </w:pPr>
             <w:r>
@@ -323,40 +253,7 @@
                 <w:sz w:val="26"/>
                 <w:shd w:fill="auto" w:val="clear"/>
               </w:rPr>
-              <w:t xml:space="preserve">č</w:t>
-            </w:r>
-            <w:r>
-              <w:rPr>
-                <w:rFonts w:ascii="Calibri" w:hAnsi="Calibri" w:cs="Calibri" w:eastAsia="Calibri"/>
-                <w:color w:val="auto"/>
-                <w:spacing w:val="0"/>
-                <w:position w:val="0"/>
-                <w:sz w:val="26"/>
-                <w:shd w:fill="auto" w:val="clear"/>
-              </w:rPr>
-              <w:t xml:space="preserve">ki ra</w:t>
-            </w:r>
-            <w:r>
-              <w:rPr>
-                <w:rFonts w:ascii="Calibri" w:hAnsi="Calibri" w:cs="Calibri" w:eastAsia="Calibri"/>
-                <w:color w:val="auto"/>
-                <w:spacing w:val="0"/>
-                <w:position w:val="0"/>
-                <w:sz w:val="26"/>
-                <w:shd w:fill="auto" w:val="clear"/>
-              </w:rPr>
-              <w:t xml:space="preserve">č</w:t>
-            </w:r>
-            <w:r>
-              <w:rPr>
-                <w:rFonts w:ascii="Calibri" w:hAnsi="Calibri" w:cs="Calibri" w:eastAsia="Calibri"/>
-                <w:color w:val="auto"/>
-                <w:spacing w:val="0"/>
-                <w:position w:val="0"/>
-                <w:sz w:val="26"/>
-                <w:shd w:fill="auto" w:val="clear"/>
-              </w:rPr>
-              <w:t xml:space="preserve">un</w:t>
+              <w:t xml:space="preserve">čki račun</w:t>
             </w:r>
           </w:p>
         </w:tc>
@@ -392,7 +289,6 @@
                 <w:color w:val="auto"/>
                 <w:spacing w:val="0"/>
                 <w:position w:val="0"/>
-                <w:shd w:fill="auto" w:val="clear"/>
               </w:rPr>
             </w:pPr>
             <w:r>
@@ -435,30 +331,18 @@
                 <w:color w:val="auto"/>
                 <w:spacing w:val="0"/>
                 <w:position w:val="0"/>
-                <w:shd w:fill="auto" w:val="clear"/>
-              </w:rPr>
-            </w:pPr>
-            <w:r>
-              <w:rPr>
-                <w:rFonts w:ascii="Calibri" w:hAnsi="Calibri" w:cs="Calibri" w:eastAsia="Calibri"/>
-                <w:color w:val="auto"/>
-                <w:spacing w:val="0"/>
-                <w:position w:val="0"/>
-                <w:sz w:val="26"/>
-                <w:shd w:fill="auto" w:val="clear"/>
-              </w:rPr>
-              <w:t xml:space="preserve">Korisnik mora unijeti va</w:t>
-            </w:r>
-            <w:r>
-              <w:rPr>
-                <w:rFonts w:ascii="Calibri" w:hAnsi="Calibri" w:cs="Calibri" w:eastAsia="Calibri"/>
-                <w:color w:val="auto"/>
-                <w:spacing w:val="0"/>
-                <w:position w:val="0"/>
-                <w:sz w:val="26"/>
-                <w:shd w:fill="auto" w:val="clear"/>
-              </w:rPr>
-              <w:t xml:space="preserve">lidne podatke</w:t>
+              </w:rPr>
+            </w:pPr>
+            <w:r>
+              <w:rPr>
+                <w:rFonts w:ascii="Calibri" w:hAnsi="Calibri" w:cs="Calibri" w:eastAsia="Calibri"/>
+                <w:color w:val="auto"/>
+                <w:spacing w:val="0"/>
+                <w:position w:val="0"/>
+                <w:sz w:val="26"/>
+                <w:shd w:fill="auto" w:val="clear"/>
+              </w:rPr>
+              <w:t xml:space="preserve">Korisnik mora unijeti validne podatke</w:t>
             </w:r>
           </w:p>
         </w:tc>
@@ -494,7 +378,6 @@
                 <w:color w:val="auto"/>
                 <w:spacing w:val="0"/>
                 <w:position w:val="0"/>
-                <w:shd w:fill="auto" w:val="clear"/>
               </w:rPr>
             </w:pPr>
             <w:r>
@@ -549,7 +432,6 @@
                 <w:color w:val="auto"/>
                 <w:spacing w:val="0"/>
                 <w:position w:val="0"/>
-                <w:shd w:fill="auto" w:val="clear"/>
               </w:rPr>
             </w:pPr>
             <w:r>
@@ -572,40 +454,7 @@
                 <w:sz w:val="26"/>
                 <w:shd w:fill="auto" w:val="clear"/>
               </w:rPr>
-              <w:t xml:space="preserve">č</w:t>
-            </w:r>
-            <w:r>
-              <w:rPr>
-                <w:rFonts w:ascii="Calibri" w:hAnsi="Calibri" w:cs="Calibri" w:eastAsia="Calibri"/>
-                <w:color w:val="auto"/>
-                <w:spacing w:val="0"/>
-                <w:position w:val="0"/>
-                <w:sz w:val="26"/>
-                <w:shd w:fill="auto" w:val="clear"/>
-              </w:rPr>
-              <w:t xml:space="preserve">ki ra</w:t>
-            </w:r>
-            <w:r>
-              <w:rPr>
-                <w:rFonts w:ascii="Calibri" w:hAnsi="Calibri" w:cs="Calibri" w:eastAsia="Calibri"/>
-                <w:color w:val="auto"/>
-                <w:spacing w:val="0"/>
-                <w:position w:val="0"/>
-                <w:sz w:val="26"/>
-                <w:shd w:fill="auto" w:val="clear"/>
-              </w:rPr>
-              <w:t xml:space="preserve">č</w:t>
-            </w:r>
-            <w:r>
-              <w:rPr>
-                <w:rFonts w:ascii="Calibri" w:hAnsi="Calibri" w:cs="Calibri" w:eastAsia="Calibri"/>
-                <w:color w:val="auto"/>
-                <w:spacing w:val="0"/>
-                <w:position w:val="0"/>
-                <w:sz w:val="26"/>
-                <w:shd w:fill="auto" w:val="clear"/>
-              </w:rPr>
-              <w:t xml:space="preserve">un</w:t>
+              <w:t xml:space="preserve">čki račun</w:t>
             </w:r>
           </w:p>
         </w:tc>
@@ -641,7 +490,6 @@
                 <w:color w:val="auto"/>
                 <w:spacing w:val="0"/>
                 <w:position w:val="0"/>
-                <w:shd w:fill="auto" w:val="clear"/>
               </w:rPr>
             </w:pPr>
             <w:r>
@@ -696,7 +544,6 @@
                 <w:color w:val="auto"/>
                 <w:spacing w:val="0"/>
                 <w:position w:val="0"/>
-                <w:shd w:fill="auto" w:val="clear"/>
               </w:rPr>
             </w:pPr>
             <w:r>
@@ -755,7 +602,6 @@
                 <w:color w:val="auto"/>
                 <w:spacing w:val="0"/>
                 <w:position w:val="0"/>
-                <w:shd w:fill="auto" w:val="clear"/>
               </w:rPr>
             </w:pPr>
             <w:r>
@@ -798,7 +644,6 @@
                 <w:color w:val="auto"/>
                 <w:spacing w:val="0"/>
                 <w:position w:val="0"/>
-                <w:shd w:fill="auto" w:val="clear"/>
               </w:rPr>
             </w:pPr>
             <w:r>
@@ -846,7 +691,6 @@
                 <w:color w:val="auto"/>
                 <w:spacing w:val="0"/>
                 <w:position w:val="0"/>
-                <w:shd w:fill="auto" w:val="clear"/>
               </w:rPr>
             </w:pPr>
             <w:r>
@@ -889,7 +733,6 @@
                 <w:color w:val="auto"/>
                 <w:spacing w:val="0"/>
                 <w:position w:val="0"/>
-                <w:shd w:fill="auto" w:val="clear"/>
               </w:rPr>
             </w:pPr>
             <w:r>
@@ -912,106 +755,7 @@
                 <w:sz w:val="26"/>
                 <w:shd w:fill="auto" w:val="clear"/>
               </w:rPr>
-              <w:t xml:space="preserve">č</w:t>
-            </w:r>
-            <w:r>
-              <w:rPr>
-                <w:rFonts w:ascii="Calibri" w:hAnsi="Calibri" w:cs="Calibri" w:eastAsia="Calibri"/>
-                <w:color w:val="auto"/>
-                <w:spacing w:val="0"/>
-                <w:position w:val="0"/>
-                <w:sz w:val="26"/>
-                <w:shd w:fill="auto" w:val="clear"/>
-              </w:rPr>
-              <w:t xml:space="preserve">kog ra</w:t>
-            </w:r>
-            <w:r>
-              <w:rPr>
-                <w:rFonts w:ascii="Calibri" w:hAnsi="Calibri" w:cs="Calibri" w:eastAsia="Calibri"/>
-                <w:color w:val="auto"/>
-                <w:spacing w:val="0"/>
-                <w:position w:val="0"/>
-                <w:sz w:val="26"/>
-                <w:shd w:fill="auto" w:val="clear"/>
-              </w:rPr>
-              <w:t xml:space="preserve">č</w:t>
-            </w:r>
-            <w:r>
-              <w:rPr>
-                <w:rFonts w:ascii="Calibri" w:hAnsi="Calibri" w:cs="Calibri" w:eastAsia="Calibri"/>
-                <w:color w:val="auto"/>
-                <w:spacing w:val="0"/>
-                <w:position w:val="0"/>
-                <w:sz w:val="26"/>
-                <w:shd w:fill="auto" w:val="clear"/>
-              </w:rPr>
-              <w:t xml:space="preserve">una</w:t>
-            </w:r>
-            <w:r>
-              <w:rPr>
-                <w:rFonts w:ascii="Calibri" w:hAnsi="Calibri" w:cs="Calibri" w:eastAsia="Calibri"/>
-                <w:color w:val="auto"/>
-                <w:spacing w:val="0"/>
-                <w:position w:val="0"/>
-                <w:sz w:val="26"/>
-                <w:shd w:fill="auto" w:val="clear"/>
-              </w:rPr>
-              <w:t xml:space="preserve"> upisuje sve  neophodne  podatke i tako kreira svoj koris</w:t>
-            </w:r>
-            <w:r>
-              <w:rPr>
-                <w:rFonts w:ascii="Calibri" w:hAnsi="Calibri" w:cs="Calibri" w:eastAsia="Calibri"/>
-                <w:color w:val="auto"/>
-                <w:spacing w:val="0"/>
-                <w:position w:val="0"/>
-                <w:sz w:val="26"/>
-                <w:shd w:fill="auto" w:val="clear"/>
-              </w:rPr>
-              <w:t xml:space="preserve">ni</w:t>
-            </w:r>
-            <w:r>
-              <w:rPr>
-                <w:rFonts w:ascii="Calibri" w:hAnsi="Calibri" w:cs="Calibri" w:eastAsia="Calibri"/>
-                <w:color w:val="auto"/>
-                <w:spacing w:val="0"/>
-                <w:position w:val="0"/>
-                <w:sz w:val="26"/>
-                <w:shd w:fill="auto" w:val="clear"/>
-              </w:rPr>
-              <w:t xml:space="preserve">č</w:t>
-            </w:r>
-            <w:r>
-              <w:rPr>
-                <w:rFonts w:ascii="Calibri" w:hAnsi="Calibri" w:cs="Calibri" w:eastAsia="Calibri"/>
-                <w:color w:val="auto"/>
-                <w:spacing w:val="0"/>
-                <w:position w:val="0"/>
-                <w:sz w:val="26"/>
-                <w:shd w:fill="auto" w:val="clear"/>
-              </w:rPr>
-              <w:t xml:space="preserve">ki ra</w:t>
-            </w:r>
-            <w:r>
-              <w:rPr>
-                <w:rFonts w:ascii="Calibri" w:hAnsi="Calibri" w:cs="Calibri" w:eastAsia="Calibri"/>
-                <w:color w:val="auto"/>
-                <w:spacing w:val="0"/>
-                <w:position w:val="0"/>
-                <w:sz w:val="26"/>
-                <w:shd w:fill="auto" w:val="clear"/>
-              </w:rPr>
-              <w:t xml:space="preserve">č</w:t>
-            </w:r>
-            <w:r>
-              <w:rPr>
-                <w:rFonts w:ascii="Calibri" w:hAnsi="Calibri" w:cs="Calibri" w:eastAsia="Calibri"/>
-                <w:color w:val="auto"/>
-                <w:spacing w:val="0"/>
-                <w:position w:val="0"/>
-                <w:sz w:val="26"/>
-                <w:shd w:fill="auto" w:val="clear"/>
-              </w:rPr>
-              <w:t xml:space="preserve">un.</w:t>
+              <w:t xml:space="preserve">čkog računa upisuje sve  neophodne  podatke i tako kreira svoj korisnički račun.</w:t>
             </w:r>
           </w:p>
         </w:tc>
@@ -1139,7 +883,6 @@
                 <w:color w:val="auto"/>
                 <w:spacing w:val="0"/>
                 <w:position w:val="0"/>
-                <w:shd w:fill="auto" w:val="clear"/>
               </w:rPr>
             </w:pPr>
             <w:r>
@@ -1182,7 +925,6 @@
                 <w:color w:val="auto"/>
                 <w:spacing w:val="0"/>
                 <w:position w:val="0"/>
-                <w:shd w:fill="auto" w:val="clear"/>
               </w:rPr>
             </w:pPr>
             <w:r>
@@ -1231,7 +973,6 @@
                 <w:color w:val="auto"/>
                 <w:spacing w:val="0"/>
                 <w:position w:val="0"/>
-                <w:shd w:fill="auto" w:val="clear"/>
               </w:rPr>
             </w:pPr>
             <w:r>
@@ -1254,51 +995,7 @@
                 <w:sz w:val="26"/>
                 <w:shd w:fill="auto" w:val="clear"/>
               </w:rPr>
-              <w:t xml:space="preserve">čko</w:t>
-            </w:r>
-            <w:r>
-              <w:rPr>
-                <w:rFonts w:ascii="Calibri" w:hAnsi="Calibri" w:cs="Calibri" w:eastAsia="Calibri"/>
-                <w:color w:val="auto"/>
-                <w:spacing w:val="0"/>
-                <w:position w:val="0"/>
-                <w:sz w:val="26"/>
-                <w:shd w:fill="auto" w:val="clear"/>
-              </w:rPr>
-              <w:t xml:space="preserve">g</w:t>
-            </w:r>
-            <w:r>
-              <w:rPr>
-                <w:rFonts w:ascii="Calibri" w:hAnsi="Calibri" w:cs="Calibri" w:eastAsia="Calibri"/>
-                <w:color w:val="auto"/>
-                <w:spacing w:val="0"/>
-                <w:position w:val="0"/>
-                <w:sz w:val="26"/>
-                <w:shd w:fill="auto" w:val="clear"/>
-              </w:rPr>
-              <w:t xml:space="preserve"> račun</w:t>
-            </w:r>
-            <w:r>
-              <w:rPr>
-                <w:rFonts w:ascii="Calibri" w:hAnsi="Calibri" w:cs="Calibri" w:eastAsia="Calibri"/>
-                <w:color w:val="auto"/>
-                <w:spacing w:val="0"/>
-                <w:position w:val="0"/>
-                <w:sz w:val="26"/>
-                <w:shd w:fill="auto" w:val="clear"/>
-              </w:rPr>
-              <w:t xml:space="preserve">a</w:t>
-            </w:r>
-            <w:r>
-              <w:rPr>
-                <w:rFonts w:ascii="Calibri" w:hAnsi="Calibri" w:cs="Calibri" w:eastAsia="Calibri"/>
-                <w:color w:val="auto"/>
-                <w:spacing w:val="0"/>
-                <w:position w:val="0"/>
-                <w:sz w:val="26"/>
-                <w:shd w:fill="auto" w:val="clear"/>
-              </w:rPr>
-              <w:t xml:space="preserve">.</w:t>
+              <w:t xml:space="preserve">čkog računa.</w:t>
             </w:r>
           </w:p>
         </w:tc>
@@ -1366,7 +1063,6 @@
                 <w:color w:val="auto"/>
                 <w:spacing w:val="0"/>
                 <w:position w:val="0"/>
-                <w:shd w:fill="auto" w:val="clear"/>
               </w:rPr>
             </w:pPr>
             <w:r>
@@ -1389,84 +1085,7 @@
                 <w:sz w:val="26"/>
                 <w:shd w:fill="auto" w:val="clear"/>
               </w:rPr>
-              <w:t xml:space="preserve">č</w:t>
-            </w:r>
-            <w:r>
-              <w:rPr>
-                <w:rFonts w:ascii="Calibri" w:hAnsi="Calibri" w:cs="Calibri" w:eastAsia="Calibri"/>
-                <w:color w:val="auto"/>
-                <w:spacing w:val="0"/>
-                <w:position w:val="0"/>
-                <w:sz w:val="26"/>
-                <w:shd w:fill="auto" w:val="clear"/>
-              </w:rPr>
-              <w:t xml:space="preserve">ne </w:t>
-            </w:r>
-            <w:r>
-              <w:rPr>
-                <w:rFonts w:ascii="Calibri" w:hAnsi="Calibri" w:cs="Calibri" w:eastAsia="Calibri"/>
-                <w:color w:val="auto"/>
-                <w:spacing w:val="0"/>
-                <w:position w:val="0"/>
-                <w:sz w:val="26"/>
-                <w:shd w:fill="auto" w:val="clear"/>
-              </w:rPr>
-              <w:t xml:space="preserve">podatke za kreiranje korisni</w:t>
-            </w:r>
-            <w:r>
-              <w:rPr>
-                <w:rFonts w:ascii="Calibri" w:hAnsi="Calibri" w:cs="Calibri" w:eastAsia="Calibri"/>
-                <w:color w:val="auto"/>
-                <w:spacing w:val="0"/>
-                <w:position w:val="0"/>
-                <w:sz w:val="26"/>
-                <w:shd w:fill="auto" w:val="clear"/>
-              </w:rPr>
-              <w:t xml:space="preserve">čko</w:t>
-            </w:r>
-            <w:r>
-              <w:rPr>
-                <w:rFonts w:ascii="Calibri" w:hAnsi="Calibri" w:cs="Calibri" w:eastAsia="Calibri"/>
-                <w:color w:val="auto"/>
-                <w:spacing w:val="0"/>
-                <w:position w:val="0"/>
-                <w:sz w:val="26"/>
-                <w:shd w:fill="auto" w:val="clear"/>
-              </w:rPr>
-              <w:t xml:space="preserve">g</w:t>
-            </w:r>
-            <w:r>
-              <w:rPr>
-                <w:rFonts w:ascii="Calibri" w:hAnsi="Calibri" w:cs="Calibri" w:eastAsia="Calibri"/>
-                <w:color w:val="auto"/>
-                <w:spacing w:val="0"/>
-                <w:position w:val="0"/>
-                <w:sz w:val="26"/>
-                <w:shd w:fill="auto" w:val="clear"/>
-              </w:rPr>
-              <w:t xml:space="preserve"> račun</w:t>
-            </w:r>
-            <w:r>
-              <w:rPr>
-                <w:rFonts w:ascii="Calibri" w:hAnsi="Calibri" w:cs="Calibri" w:eastAsia="Calibri"/>
-                <w:color w:val="auto"/>
-                <w:spacing w:val="0"/>
-                <w:position w:val="0"/>
-                <w:sz w:val="26"/>
-                <w:shd w:fill="auto" w:val="clear"/>
-              </w:rPr>
-              <w:t xml:space="preserve">a</w:t>
-            </w:r>
-            <w:r>
-              <w:rPr>
-                <w:rFonts w:ascii="Calibri" w:hAnsi="Calibri" w:cs="Calibri" w:eastAsia="Calibri"/>
-                <w:color w:val="auto"/>
-                <w:spacing w:val="0"/>
-                <w:position w:val="0"/>
-                <w:sz w:val="26"/>
-                <w:shd w:fill="auto" w:val="clear"/>
-              </w:rPr>
-              <w:t xml:space="preserve">.</w:t>
+              <w:t xml:space="preserve">čne podatke za kreiranje korisničkog računa.</w:t>
             </w:r>
           </w:p>
         </w:tc>
@@ -1566,7 +1185,6 @@
                 <w:color w:val="auto"/>
                 <w:spacing w:val="0"/>
                 <w:position w:val="0"/>
-                <w:shd w:fill="auto" w:val="clear"/>
               </w:rPr>
             </w:pPr>
             <w:r>
@@ -1646,7 +1264,6 @@
                 <w:color w:val="auto"/>
                 <w:spacing w:val="0"/>
                 <w:position w:val="0"/>
-                <w:shd w:fill="auto" w:val="clear"/>
               </w:rPr>
             </w:pPr>
             <w:r>
@@ -1669,29 +1286,7 @@
                 <w:sz w:val="26"/>
                 <w:shd w:fill="auto" w:val="clear"/>
               </w:rPr>
-              <w:t xml:space="preserve">š</w:t>
-            </w:r>
-            <w:r>
-              <w:rPr>
-                <w:rFonts w:ascii="Calibri" w:hAnsi="Calibri" w:cs="Calibri" w:eastAsia="Calibri"/>
-                <w:color w:val="auto"/>
-                <w:spacing w:val="0"/>
-                <w:position w:val="0"/>
-                <w:sz w:val="26"/>
-                <w:shd w:fill="auto" w:val="clear"/>
-              </w:rPr>
-              <w:t xml:space="preserve">no kreiranom nalogu</w:t>
-            </w:r>
-            <w:r>
-              <w:rPr>
-                <w:rFonts w:ascii="Calibri" w:hAnsi="Calibri" w:cs="Calibri" w:eastAsia="Calibri"/>
-                <w:color w:val="auto"/>
-                <w:spacing w:val="0"/>
-                <w:position w:val="0"/>
-                <w:sz w:val="26"/>
-                <w:shd w:fill="auto" w:val="clear"/>
-              </w:rPr>
-              <w:t xml:space="preserve">.</w:t>
+              <w:t xml:space="preserve">šno kreiranom nalogu.</w:t>
             </w:r>
           </w:p>
         </w:tc>
@@ -1797,7 +1392,6 @@
                 <w:color w:val="auto"/>
                 <w:spacing w:val="0"/>
                 <w:position w:val="0"/>
-                <w:shd w:fill="auto" w:val="clear"/>
               </w:rPr>
             </w:pPr>
             <w:r>
@@ -1840,7 +1434,6 @@
                 <w:color w:val="auto"/>
                 <w:spacing w:val="0"/>
                 <w:position w:val="0"/>
-                <w:shd w:fill="auto" w:val="clear"/>
               </w:rPr>
             </w:pPr>
             <w:r>
@@ -1921,7 +1514,6 @@
                 <w:color w:val="auto"/>
                 <w:spacing w:val="0"/>
                 <w:position w:val="0"/>
-                <w:shd w:fill="auto" w:val="clear"/>
               </w:rPr>
             </w:pPr>
             <w:r>
@@ -2012,7 +1604,6 @@
                 <w:color w:val="auto"/>
                 <w:spacing w:val="0"/>
                 <w:position w:val="0"/>
-                <w:shd w:fill="auto" w:val="clear"/>
               </w:rPr>
             </w:pPr>
             <w:r>
@@ -2060,75 +1651,60 @@
                 <w:color w:val="auto"/>
                 <w:spacing w:val="0"/>
                 <w:position w:val="0"/>
+                <w:shd w:fill="auto" w:val="clear"/>
+              </w:rPr>
+            </w:pPr>
+            <w:r>
+              <w:rPr>
+                <w:rFonts w:ascii="Calibri" w:hAnsi="Calibri" w:cs="Calibri" w:eastAsia="Calibri"/>
+                <w:color w:val="auto"/>
+                <w:spacing w:val="0"/>
+                <w:position w:val="0"/>
+                <w:sz w:val="26"/>
+                <w:shd w:fill="auto" w:val="clear"/>
+              </w:rPr>
+              <w:t xml:space="preserve">3. Nastavlja se na koraku 2. glavnog toka doga</w:t>
+            </w:r>
+            <w:r>
+              <w:rPr>
+                <w:rFonts w:ascii="Calibri" w:hAnsi="Calibri" w:cs="Calibri" w:eastAsia="Calibri"/>
+                <w:color w:val="auto"/>
+                <w:spacing w:val="0"/>
+                <w:position w:val="0"/>
+                <w:sz w:val="26"/>
+                <w:shd w:fill="auto" w:val="clear"/>
+              </w:rPr>
+              <w:t xml:space="preserve">đaja.</w:t>
+            </w:r>
+          </w:p>
+        </w:tc>
+        <w:tc>
+          <w:tcPr>
+            <w:tcW w:w="4486" w:type="dxa"/>
+            <w:tcBorders>
+              <w:top w:val="single" w:color="000000" w:sz="4"/>
+              <w:left w:val="single" w:color="000000" w:sz="4"/>
+              <w:bottom w:val="single" w:color="000000" w:sz="4"/>
+              <w:right w:val="single" w:color="000000" w:sz="4"/>
+            </w:tcBorders>
+            <w:shd w:color="000000" w:fill="ffffff" w:val="clear"/>
+            <w:tcMar>
+              <w:left w:w="108" w:type="dxa"/>
+              <w:right w:w="108" w:type="dxa"/>
+            </w:tcMar>
+            <w:vAlign w:val="top"/>
+          </w:tcPr>
+          <w:p>
+            <w:pPr>
+              <w:spacing w:before="0" w:after="0" w:line="240"/>
+              <w:ind w:right="0" w:left="0" w:firstLine="0"/>
+              <w:jc w:val="center"/>
+              <w:rPr>
+                <w:rFonts w:ascii="Calibri" w:hAnsi="Calibri" w:cs="Calibri" w:eastAsia="Calibri"/>
+                <w:color w:val="auto"/>
+                <w:spacing w:val="0"/>
+                <w:position w:val="0"/>
                 <w:sz w:val="22"/>
-                <w:shd w:fill="auto" w:val="clear"/>
-              </w:rPr>
-            </w:pPr>
-          </w:p>
-        </w:tc>
-        <w:tc>
-          <w:tcPr>
-            <w:tcW w:w="4486" w:type="dxa"/>
-            <w:tcBorders>
-              <w:top w:val="single" w:color="000000" w:sz="4"/>
-              <w:left w:val="single" w:color="000000" w:sz="4"/>
-              <w:bottom w:val="single" w:color="000000" w:sz="4"/>
-              <w:right w:val="single" w:color="000000" w:sz="4"/>
-            </w:tcBorders>
-            <w:shd w:color="000000" w:fill="ffffff" w:val="clear"/>
-            <w:tcMar>
-              <w:left w:w="108" w:type="dxa"/>
-              <w:right w:w="108" w:type="dxa"/>
-            </w:tcMar>
-            <w:vAlign w:val="top"/>
-          </w:tcPr>
-          <w:p>
-            <w:pPr>
-              <w:spacing w:before="0" w:after="0" w:line="240"/>
-              <w:ind w:right="0" w:left="0" w:firstLine="0"/>
-              <w:jc w:val="center"/>
-              <w:rPr>
-                <w:rFonts w:ascii="Calibri" w:hAnsi="Calibri" w:cs="Calibri" w:eastAsia="Calibri"/>
-                <w:color w:val="auto"/>
-                <w:spacing w:val="0"/>
-                <w:position w:val="0"/>
-                <w:sz w:val="26"/>
-                <w:shd w:fill="auto" w:val="clear"/>
-              </w:rPr>
-            </w:pPr>
-            <w:r>
-              <w:rPr>
-                <w:rFonts w:ascii="Calibri" w:hAnsi="Calibri" w:cs="Calibri" w:eastAsia="Calibri"/>
-                <w:color w:val="auto"/>
-                <w:spacing w:val="0"/>
-                <w:position w:val="0"/>
-                <w:sz w:val="26"/>
-                <w:shd w:fill="auto" w:val="clear"/>
-              </w:rPr>
-              <w:t xml:space="preserve">3. Nastavlja se na koraku 2. glavnog toka doga</w:t>
-            </w:r>
-            <w:r>
-              <w:rPr>
-                <w:rFonts w:ascii="Calibri" w:hAnsi="Calibri" w:cs="Calibri" w:eastAsia="Calibri"/>
-                <w:color w:val="auto"/>
-                <w:spacing w:val="0"/>
-                <w:position w:val="0"/>
-                <w:sz w:val="26"/>
-                <w:shd w:fill="auto" w:val="clear"/>
-              </w:rPr>
-              <w:t xml:space="preserve">đaja.</w:t>
-            </w:r>
-          </w:p>
-          <w:p>
-            <w:pPr>
-              <w:spacing w:before="0" w:after="0" w:line="240"/>
-              <w:ind w:right="0" w:left="0" w:firstLine="0"/>
-              <w:jc w:val="center"/>
-              <w:rPr>
-                <w:rFonts w:ascii="Calibri" w:hAnsi="Calibri" w:cs="Calibri" w:eastAsia="Calibri"/>
-                <w:color w:val="auto"/>
-                <w:spacing w:val="0"/>
-                <w:position w:val="0"/>
                 <w:shd w:fill="auto" w:val="clear"/>
               </w:rPr>
             </w:pPr>

</xml_diff>